<commit_message>
Ajustes API & Doc con pruebas
</commit_message>
<xml_diff>
--- a/docs/Test Apis.docx
+++ b/docs/Test Apis.docx
@@ -20,10 +20,13 @@
     </w:p>
     <w:p>
       <w:r>
+        <w:rPr>
+          <w:noProof/>
+        </w:rPr>
         <w:drawing>
-          <wp:inline distT="0" distB="0" distL="0" distR="0" wp14:anchorId="06FEDE68" wp14:editId="1EB32ABB">
-            <wp:extent cx="3600000" cy="4622592"/>
-            <wp:effectExtent l="0" t="0" r="635" b="6985"/>
+          <wp:inline distT="0" distB="0" distL="0" distR="0" wp14:anchorId="06FEDE68" wp14:editId="54AAD837">
+            <wp:extent cx="3240000" cy="5632327"/>
+            <wp:effectExtent l="0" t="0" r="0" b="6985"/>
             <wp:docPr id="897946777" name="Imagen 1"/>
             <wp:cNvGraphicFramePr>
               <a:graphicFrameLocks xmlns:a="http://schemas.openxmlformats.org/drawingml/2006/main" noChangeAspect="1"/>
@@ -32,11 +35,17 @@
               <a:graphicData uri="http://schemas.openxmlformats.org/drawingml/2006/picture">
                 <pic:pic xmlns:pic="http://schemas.openxmlformats.org/drawingml/2006/picture">
                   <pic:nvPicPr>
-                    <pic:cNvPr id="897946777" name=""/>
+                    <pic:cNvPr id="897946777" name="Imagen 1"/>
                     <pic:cNvPicPr/>
                   </pic:nvPicPr>
                   <pic:blipFill>
-                    <a:blip r:embed="rId4"/>
+                    <a:blip r:embed="rId6">
+                      <a:extLst>
+                        <a:ext uri="{28A0092B-C50C-407E-A947-70E740481C1C}">
+                          <a14:useLocalDpi xmlns:a14="http://schemas.microsoft.com/office/drawing/2010/main" val="0"/>
+                        </a:ext>
+                      </a:extLst>
+                    </a:blip>
                     <a:stretch>
                       <a:fillRect/>
                     </a:stretch>
@@ -44,7 +53,7 @@
                   <pic:spPr>
                     <a:xfrm>
                       <a:off x="0" y="0"/>
-                      <a:ext cx="3600000" cy="4622592"/>
+                      <a:ext cx="3240000" cy="5632327"/>
                     </a:xfrm>
                     <a:prstGeom prst="rect">
                       <a:avLst/>
@@ -60,9 +69,12 @@
     <w:p/>
     <w:p>
       <w:r>
+        <w:rPr>
+          <w:noProof/>
+        </w:rPr>
         <w:drawing>
-          <wp:inline distT="0" distB="0" distL="0" distR="0" wp14:anchorId="4FA48015" wp14:editId="7F0598D8">
-            <wp:extent cx="3600000" cy="4961019"/>
+          <wp:inline distT="0" distB="0" distL="0" distR="0" wp14:anchorId="4FA48015" wp14:editId="56F374C3">
+            <wp:extent cx="3600000" cy="6558416"/>
             <wp:effectExtent l="0" t="0" r="635" b="0"/>
             <wp:docPr id="721588686" name="Imagen 1"/>
             <wp:cNvGraphicFramePr>
@@ -72,11 +84,17 @@
               <a:graphicData uri="http://schemas.openxmlformats.org/drawingml/2006/picture">
                 <pic:pic xmlns:pic="http://schemas.openxmlformats.org/drawingml/2006/picture">
                   <pic:nvPicPr>
-                    <pic:cNvPr id="721588686" name=""/>
+                    <pic:cNvPr id="721588686" name="Imagen 1"/>
                     <pic:cNvPicPr/>
                   </pic:nvPicPr>
                   <pic:blipFill>
-                    <a:blip r:embed="rId5"/>
+                    <a:blip r:embed="rId7">
+                      <a:extLst>
+                        <a:ext uri="{28A0092B-C50C-407E-A947-70E740481C1C}">
+                          <a14:useLocalDpi xmlns:a14="http://schemas.microsoft.com/office/drawing/2010/main" val="0"/>
+                        </a:ext>
+                      </a:extLst>
+                    </a:blip>
                     <a:stretch>
                       <a:fillRect/>
                     </a:stretch>
@@ -84,7 +102,7 @@
                   <pic:spPr>
                     <a:xfrm>
                       <a:off x="0" y="0"/>
-                      <a:ext cx="3600000" cy="4961019"/>
+                      <a:ext cx="3600000" cy="6558416"/>
                     </a:xfrm>
                     <a:prstGeom prst="rect">
                       <a:avLst/>
@@ -97,9 +115,6 @@
         </w:drawing>
       </w:r>
     </w:p>
-    <w:p/>
-    <w:p/>
-    <w:p/>
     <w:p>
       <w:pPr>
         <w:pStyle w:val="Ttulo2"/>
@@ -111,10 +126,13 @@
     </w:p>
     <w:p>
       <w:r>
+        <w:rPr>
+          <w:noProof/>
+        </w:rPr>
         <w:drawing>
-          <wp:inline distT="0" distB="0" distL="0" distR="0" wp14:anchorId="4B8598F0" wp14:editId="0474BFB9">
-            <wp:extent cx="3890010" cy="4856480"/>
-            <wp:effectExtent l="0" t="0" r="0" b="1270"/>
+          <wp:inline distT="0" distB="0" distL="0" distR="0" wp14:anchorId="4B8598F0" wp14:editId="368B2D7D">
+            <wp:extent cx="3600000" cy="5613894"/>
+            <wp:effectExtent l="0" t="0" r="635" b="6350"/>
             <wp:docPr id="1091462103" name="Imagen 1"/>
             <wp:cNvGraphicFramePr>
               <a:graphicFrameLocks xmlns:a="http://schemas.openxmlformats.org/drawingml/2006/main" noChangeAspect="1"/>
@@ -123,99 +141,7 @@
               <a:graphicData uri="http://schemas.openxmlformats.org/drawingml/2006/picture">
                 <pic:pic xmlns:pic="http://schemas.openxmlformats.org/drawingml/2006/picture">
                   <pic:nvPicPr>
-                    <pic:cNvPr id="1091462103" name=""/>
-                    <pic:cNvPicPr/>
-                  </pic:nvPicPr>
-                  <pic:blipFill>
-                    <a:blip r:embed="rId6"/>
-                    <a:stretch>
-                      <a:fillRect/>
-                    </a:stretch>
-                  </pic:blipFill>
-                  <pic:spPr>
-                    <a:xfrm>
-                      <a:off x="0" y="0"/>
-                      <a:ext cx="3890010" cy="4856480"/>
-                    </a:xfrm>
-                    <a:prstGeom prst="rect">
-                      <a:avLst/>
-                    </a:prstGeom>
-                  </pic:spPr>
-                </pic:pic>
-              </a:graphicData>
-            </a:graphic>
-          </wp:inline>
-        </w:drawing>
-      </w:r>
-    </w:p>
-    <w:p/>
-    <w:p/>
-    <w:p>
-      <w:r>
-        <w:drawing>
-          <wp:inline distT="0" distB="0" distL="0" distR="0" wp14:anchorId="64A11A61" wp14:editId="0D2B18D3">
-            <wp:extent cx="3890010" cy="4864100"/>
-            <wp:effectExtent l="0" t="0" r="0" b="0"/>
-            <wp:docPr id="200310228" name="Imagen 1"/>
-            <wp:cNvGraphicFramePr>
-              <a:graphicFrameLocks xmlns:a="http://schemas.openxmlformats.org/drawingml/2006/main" noChangeAspect="1"/>
-            </wp:cNvGraphicFramePr>
-            <a:graphic xmlns:a="http://schemas.openxmlformats.org/drawingml/2006/main">
-              <a:graphicData uri="http://schemas.openxmlformats.org/drawingml/2006/picture">
-                <pic:pic xmlns:pic="http://schemas.openxmlformats.org/drawingml/2006/picture">
-                  <pic:nvPicPr>
-                    <pic:cNvPr id="200310228" name=""/>
-                    <pic:cNvPicPr/>
-                  </pic:nvPicPr>
-                  <pic:blipFill>
-                    <a:blip r:embed="rId7"/>
-                    <a:stretch>
-                      <a:fillRect/>
-                    </a:stretch>
-                  </pic:blipFill>
-                  <pic:spPr>
-                    <a:xfrm>
-                      <a:off x="0" y="0"/>
-                      <a:ext cx="3890010" cy="4864100"/>
-                    </a:xfrm>
-                    <a:prstGeom prst="rect">
-                      <a:avLst/>
-                    </a:prstGeom>
-                  </pic:spPr>
-                </pic:pic>
-              </a:graphicData>
-            </a:graphic>
-          </wp:inline>
-        </w:drawing>
-      </w:r>
-    </w:p>
-    <w:p/>
-    <w:p/>
-    <w:p/>
-    <w:p>
-      <w:pPr>
-        <w:pStyle w:val="Ttulo2"/>
-      </w:pPr>
-      <w:r>
-        <w:lastRenderedPageBreak/>
-        <w:t>Consultar un producto por nombre</w:t>
-      </w:r>
-    </w:p>
-    <w:p>
-      <w:r>
-        <w:drawing>
-          <wp:inline distT="0" distB="0" distL="0" distR="0" wp14:anchorId="31E32F9A" wp14:editId="5EB0F683">
-            <wp:extent cx="3600000" cy="3594444"/>
-            <wp:effectExtent l="0" t="0" r="635" b="6350"/>
-            <wp:docPr id="571747807" name="Imagen 1"/>
-            <wp:cNvGraphicFramePr>
-              <a:graphicFrameLocks xmlns:a="http://schemas.openxmlformats.org/drawingml/2006/main" noChangeAspect="1"/>
-            </wp:cNvGraphicFramePr>
-            <a:graphic xmlns:a="http://schemas.openxmlformats.org/drawingml/2006/main">
-              <a:graphicData uri="http://schemas.openxmlformats.org/drawingml/2006/picture">
-                <pic:pic xmlns:pic="http://schemas.openxmlformats.org/drawingml/2006/picture">
-                  <pic:nvPicPr>
-                    <pic:cNvPr id="571747807" name="Imagen 1"/>
+                    <pic:cNvPr id="1091462103" name="Imagen 1"/>
                     <pic:cNvPicPr/>
                   </pic:nvPicPr>
                   <pic:blipFill>
@@ -233,7 +159,7 @@
                   <pic:spPr>
                     <a:xfrm>
                       <a:off x="0" y="0"/>
-                      <a:ext cx="3600000" cy="3594444"/>
+                      <a:ext cx="3600000" cy="5613894"/>
                     </a:xfrm>
                     <a:prstGeom prst="rect">
                       <a:avLst/>
@@ -248,18 +174,16 @@
     </w:p>
     <w:p/>
     <w:p/>
-    <w:p/>
-    <w:p/>
-    <w:p/>
-    <w:p/>
-    <w:p/>
-    <w:p>
-      <w:r>
+    <w:p>
+      <w:r>
+        <w:rPr>
+          <w:noProof/>
+        </w:rPr>
         <w:drawing>
-          <wp:inline distT="0" distB="0" distL="0" distR="0" wp14:anchorId="1ABED589" wp14:editId="77F5657B">
-            <wp:extent cx="3600000" cy="3693053"/>
-            <wp:effectExtent l="0" t="0" r="635" b="3175"/>
-            <wp:docPr id="2062732579" name="Imagen 1"/>
+          <wp:inline distT="0" distB="0" distL="0" distR="0" wp14:anchorId="64A11A61" wp14:editId="065592AF">
+            <wp:extent cx="3600000" cy="5809561"/>
+            <wp:effectExtent l="0" t="0" r="635" b="1270"/>
+            <wp:docPr id="200310228" name="Imagen 1"/>
             <wp:cNvGraphicFramePr>
               <a:graphicFrameLocks xmlns:a="http://schemas.openxmlformats.org/drawingml/2006/main" noChangeAspect="1"/>
             </wp:cNvGraphicFramePr>
@@ -267,7 +191,7 @@
               <a:graphicData uri="http://schemas.openxmlformats.org/drawingml/2006/picture">
                 <pic:pic xmlns:pic="http://schemas.openxmlformats.org/drawingml/2006/picture">
                   <pic:nvPicPr>
-                    <pic:cNvPr id="2062732579" name="Imagen 1"/>
+                    <pic:cNvPr id="200310228" name="Imagen 1"/>
                     <pic:cNvPicPr/>
                   </pic:nvPicPr>
                   <pic:blipFill>
@@ -285,7 +209,7 @@
                   <pic:spPr>
                     <a:xfrm>
                       <a:off x="0" y="0"/>
-                      <a:ext cx="3600000" cy="3693053"/>
+                      <a:ext cx="3600000" cy="5809561"/>
                     </a:xfrm>
                     <a:prstGeom prst="rect">
                       <a:avLst/>
@@ -299,27 +223,27 @@
       </w:r>
     </w:p>
     <w:p/>
-    <w:p>
-      <w:r>
-        <w:br w:type="page"/>
-      </w:r>
-    </w:p>
+    <w:p/>
+    <w:p/>
     <w:p>
       <w:pPr>
         <w:pStyle w:val="Ttulo2"/>
       </w:pPr>
       <w:r>
         <w:lastRenderedPageBreak/>
-        <w:t>Consultar calorías de un producto</w:t>
-      </w:r>
-    </w:p>
-    <w:p>
-      <w:r>
+        <w:t>Consultar un producto por nombre</w:t>
+      </w:r>
+    </w:p>
+    <w:p>
+      <w:r>
+        <w:rPr>
+          <w:noProof/>
+        </w:rPr>
         <w:drawing>
-          <wp:inline distT="0" distB="0" distL="0" distR="0" wp14:anchorId="1CDEA36D" wp14:editId="7E4B3502">
-            <wp:extent cx="3890010" cy="2148840"/>
-            <wp:effectExtent l="0" t="0" r="0" b="3810"/>
-            <wp:docPr id="886393034" name="Imagen 1"/>
+          <wp:inline distT="0" distB="0" distL="0" distR="0" wp14:anchorId="31E32F9A" wp14:editId="649F0C7F">
+            <wp:extent cx="3600000" cy="4800000"/>
+            <wp:effectExtent l="0" t="0" r="635" b="635"/>
+            <wp:docPr id="571747807" name="Imagen 1"/>
             <wp:cNvGraphicFramePr>
               <a:graphicFrameLocks xmlns:a="http://schemas.openxmlformats.org/drawingml/2006/main" noChangeAspect="1"/>
             </wp:cNvGraphicFramePr>
@@ -327,11 +251,17 @@
               <a:graphicData uri="http://schemas.openxmlformats.org/drawingml/2006/picture">
                 <pic:pic xmlns:pic="http://schemas.openxmlformats.org/drawingml/2006/picture">
                   <pic:nvPicPr>
-                    <pic:cNvPr id="886393034" name=""/>
+                    <pic:cNvPr id="571747807" name="Imagen 1"/>
                     <pic:cNvPicPr/>
                   </pic:nvPicPr>
                   <pic:blipFill>
-                    <a:blip r:embed="rId10"/>
+                    <a:blip r:embed="rId10">
+                      <a:extLst>
+                        <a:ext uri="{28A0092B-C50C-407E-A947-70E740481C1C}">
+                          <a14:useLocalDpi xmlns:a14="http://schemas.microsoft.com/office/drawing/2010/main" val="0"/>
+                        </a:ext>
+                      </a:extLst>
+                    </a:blip>
                     <a:stretch>
                       <a:fillRect/>
                     </a:stretch>
@@ -339,7 +269,7 @@
                   <pic:spPr>
                     <a:xfrm>
                       <a:off x="0" y="0"/>
-                      <a:ext cx="3890010" cy="2148840"/>
+                      <a:ext cx="3600000" cy="4800000"/>
                     </a:xfrm>
                     <a:prstGeom prst="rect">
                       <a:avLst/>
@@ -352,13 +282,19 @@
         </w:drawing>
       </w:r>
     </w:p>
-    <w:p>
-      <w:r>
+    <w:p/>
+    <w:p/>
+    <w:p/>
+    <w:p>
+      <w:r>
+        <w:rPr>
+          <w:noProof/>
+        </w:rPr>
         <w:drawing>
-          <wp:inline distT="0" distB="0" distL="0" distR="0" wp14:anchorId="237BADA6" wp14:editId="08ABC729">
-            <wp:extent cx="3890010" cy="2221230"/>
-            <wp:effectExtent l="0" t="0" r="0" b="7620"/>
-            <wp:docPr id="132280994" name="Imagen 1"/>
+          <wp:inline distT="0" distB="0" distL="0" distR="0" wp14:anchorId="1ABED589" wp14:editId="323D0B1F">
+            <wp:extent cx="3600000" cy="4977110"/>
+            <wp:effectExtent l="0" t="0" r="635" b="0"/>
+            <wp:docPr id="2062732579" name="Imagen 1"/>
             <wp:cNvGraphicFramePr>
               <a:graphicFrameLocks xmlns:a="http://schemas.openxmlformats.org/drawingml/2006/main" noChangeAspect="1"/>
             </wp:cNvGraphicFramePr>
@@ -366,11 +302,17 @@
               <a:graphicData uri="http://schemas.openxmlformats.org/drawingml/2006/picture">
                 <pic:pic xmlns:pic="http://schemas.openxmlformats.org/drawingml/2006/picture">
                   <pic:nvPicPr>
-                    <pic:cNvPr id="132280994" name=""/>
+                    <pic:cNvPr id="2062732579" name="Imagen 1"/>
                     <pic:cNvPicPr/>
                   </pic:nvPicPr>
                   <pic:blipFill>
-                    <a:blip r:embed="rId11"/>
+                    <a:blip r:embed="rId11">
+                      <a:extLst>
+                        <a:ext uri="{28A0092B-C50C-407E-A947-70E740481C1C}">
+                          <a14:useLocalDpi xmlns:a14="http://schemas.microsoft.com/office/drawing/2010/main" val="0"/>
+                        </a:ext>
+                      </a:extLst>
+                    </a:blip>
                     <a:stretch>
                       <a:fillRect/>
                     </a:stretch>
@@ -378,7 +320,7 @@
                   <pic:spPr>
                     <a:xfrm>
                       <a:off x="0" y="0"/>
-                      <a:ext cx="3890010" cy="2221230"/>
+                      <a:ext cx="3600000" cy="4977110"/>
                     </a:xfrm>
                     <a:prstGeom prst="rect">
                       <a:avLst/>
@@ -392,23 +334,30 @@
       </w:r>
     </w:p>
     <w:p/>
-    <w:p/>
-    <w:p/>
+    <w:p>
+      <w:r>
+        <w:br w:type="page"/>
+      </w:r>
+    </w:p>
     <w:p>
       <w:pPr>
         <w:pStyle w:val="Ttulo2"/>
       </w:pPr>
       <w:r>
-        <w:t>Consultar rentabilidad de un producto</w:t>
-      </w:r>
-    </w:p>
-    <w:p>
-      <w:r>
+        <w:lastRenderedPageBreak/>
+        <w:t>Consultar calorías de un producto</w:t>
+      </w:r>
+    </w:p>
+    <w:p>
+      <w:r>
+        <w:rPr>
+          <w:noProof/>
+        </w:rPr>
         <w:drawing>
-          <wp:inline distT="0" distB="0" distL="0" distR="0" wp14:anchorId="212A749B" wp14:editId="228CDC92">
-            <wp:extent cx="3890010" cy="2157095"/>
-            <wp:effectExtent l="0" t="0" r="0" b="0"/>
-            <wp:docPr id="1464341797" name="Imagen 1"/>
+          <wp:inline distT="0" distB="0" distL="0" distR="0" wp14:anchorId="1CDEA36D" wp14:editId="2B34642F">
+            <wp:extent cx="3600000" cy="2913986"/>
+            <wp:effectExtent l="0" t="0" r="635" b="1270"/>
+            <wp:docPr id="886393034" name="Imagen 1"/>
             <wp:cNvGraphicFramePr>
               <a:graphicFrameLocks xmlns:a="http://schemas.openxmlformats.org/drawingml/2006/main" noChangeAspect="1"/>
             </wp:cNvGraphicFramePr>
@@ -416,11 +365,17 @@
               <a:graphicData uri="http://schemas.openxmlformats.org/drawingml/2006/picture">
                 <pic:pic xmlns:pic="http://schemas.openxmlformats.org/drawingml/2006/picture">
                   <pic:nvPicPr>
-                    <pic:cNvPr id="1464341797" name=""/>
+                    <pic:cNvPr id="886393034" name="Imagen 1"/>
                     <pic:cNvPicPr/>
                   </pic:nvPicPr>
                   <pic:blipFill>
-                    <a:blip r:embed="rId12"/>
+                    <a:blip r:embed="rId12">
+                      <a:extLst>
+                        <a:ext uri="{28A0092B-C50C-407E-A947-70E740481C1C}">
+                          <a14:useLocalDpi xmlns:a14="http://schemas.microsoft.com/office/drawing/2010/main" val="0"/>
+                        </a:ext>
+                      </a:extLst>
+                    </a:blip>
                     <a:stretch>
                       <a:fillRect/>
                     </a:stretch>
@@ -428,7 +383,7 @@
                   <pic:spPr>
                     <a:xfrm>
                       <a:off x="0" y="0"/>
-                      <a:ext cx="3890010" cy="2157095"/>
+                      <a:ext cx="3600000" cy="2913986"/>
                     </a:xfrm>
                     <a:prstGeom prst="rect">
                       <a:avLst/>
@@ -443,11 +398,14 @@
     </w:p>
     <w:p>
       <w:r>
+        <w:rPr>
+          <w:noProof/>
+        </w:rPr>
         <w:drawing>
-          <wp:inline distT="0" distB="0" distL="0" distR="0" wp14:anchorId="4A9B632F" wp14:editId="6FC02ADC">
-            <wp:extent cx="3890010" cy="2092325"/>
-            <wp:effectExtent l="0" t="0" r="0" b="3175"/>
-            <wp:docPr id="1114330175" name="Imagen 1"/>
+          <wp:inline distT="0" distB="0" distL="0" distR="0" wp14:anchorId="237BADA6" wp14:editId="394B68F4">
+            <wp:extent cx="3600000" cy="2205634"/>
+            <wp:effectExtent l="0" t="0" r="635" b="4445"/>
+            <wp:docPr id="132280994" name="Imagen 1"/>
             <wp:cNvGraphicFramePr>
               <a:graphicFrameLocks xmlns:a="http://schemas.openxmlformats.org/drawingml/2006/main" noChangeAspect="1"/>
             </wp:cNvGraphicFramePr>
@@ -455,11 +413,17 @@
               <a:graphicData uri="http://schemas.openxmlformats.org/drawingml/2006/picture">
                 <pic:pic xmlns:pic="http://schemas.openxmlformats.org/drawingml/2006/picture">
                   <pic:nvPicPr>
-                    <pic:cNvPr id="1114330175" name=""/>
+                    <pic:cNvPr id="132280994" name="Imagen 1"/>
                     <pic:cNvPicPr/>
                   </pic:nvPicPr>
                   <pic:blipFill>
-                    <a:blip r:embed="rId13"/>
+                    <a:blip r:embed="rId13">
+                      <a:extLst>
+                        <a:ext uri="{28A0092B-C50C-407E-A947-70E740481C1C}">
+                          <a14:useLocalDpi xmlns:a14="http://schemas.microsoft.com/office/drawing/2010/main" val="0"/>
+                        </a:ext>
+                      </a:extLst>
+                    </a:blip>
                     <a:stretch>
                       <a:fillRect/>
                     </a:stretch>
@@ -467,7 +431,7 @@
                   <pic:spPr>
                     <a:xfrm>
                       <a:off x="0" y="0"/>
-                      <a:ext cx="3890010" cy="2092325"/>
+                      <a:ext cx="3600000" cy="2205634"/>
                     </a:xfrm>
                     <a:prstGeom prst="rect">
                       <a:avLst/>
@@ -483,23 +447,24 @@
     <w:p/>
     <w:p/>
     <w:p/>
-    <w:p/>
     <w:p>
       <w:pPr>
         <w:pStyle w:val="Ttulo2"/>
       </w:pPr>
       <w:r>
-        <w:lastRenderedPageBreak/>
-        <w:t>Consultar costo de producción de un producto</w:t>
-      </w:r>
-    </w:p>
-    <w:p>
-      <w:r>
+        <w:t>Consultar rentabilidad de un producto</w:t>
+      </w:r>
+    </w:p>
+    <w:p>
+      <w:r>
+        <w:rPr>
+          <w:noProof/>
+        </w:rPr>
         <w:drawing>
-          <wp:inline distT="0" distB="0" distL="0" distR="0" wp14:anchorId="5491D3C9" wp14:editId="25A90400">
-            <wp:extent cx="3890010" cy="1871980"/>
-            <wp:effectExtent l="0" t="0" r="0" b="0"/>
-            <wp:docPr id="1278925207" name="Imagen 1"/>
+          <wp:inline distT="0" distB="0" distL="0" distR="0" wp14:anchorId="212A749B" wp14:editId="0429C640">
+            <wp:extent cx="3600000" cy="2068966"/>
+            <wp:effectExtent l="0" t="0" r="635" b="7620"/>
+            <wp:docPr id="1464341797" name="Imagen 1"/>
             <wp:cNvGraphicFramePr>
               <a:graphicFrameLocks xmlns:a="http://schemas.openxmlformats.org/drawingml/2006/main" noChangeAspect="1"/>
             </wp:cNvGraphicFramePr>
@@ -507,11 +472,17 @@
               <a:graphicData uri="http://schemas.openxmlformats.org/drawingml/2006/picture">
                 <pic:pic xmlns:pic="http://schemas.openxmlformats.org/drawingml/2006/picture">
                   <pic:nvPicPr>
-                    <pic:cNvPr id="1278925207" name=""/>
+                    <pic:cNvPr id="1464341797" name="Imagen 1"/>
                     <pic:cNvPicPr/>
                   </pic:nvPicPr>
                   <pic:blipFill>
-                    <a:blip r:embed="rId14"/>
+                    <a:blip r:embed="rId14">
+                      <a:extLst>
+                        <a:ext uri="{28A0092B-C50C-407E-A947-70E740481C1C}">
+                          <a14:useLocalDpi xmlns:a14="http://schemas.microsoft.com/office/drawing/2010/main" val="0"/>
+                        </a:ext>
+                      </a:extLst>
+                    </a:blip>
                     <a:stretch>
                       <a:fillRect/>
                     </a:stretch>
@@ -519,7 +490,7 @@
                   <pic:spPr>
                     <a:xfrm>
                       <a:off x="0" y="0"/>
-                      <a:ext cx="3890010" cy="1871980"/>
+                      <a:ext cx="3600000" cy="2068966"/>
                     </a:xfrm>
                     <a:prstGeom prst="rect">
                       <a:avLst/>
@@ -534,11 +505,14 @@
     </w:p>
     <w:p>
       <w:r>
+        <w:rPr>
+          <w:noProof/>
+        </w:rPr>
         <w:drawing>
-          <wp:inline distT="0" distB="0" distL="0" distR="0" wp14:anchorId="658DB556" wp14:editId="31F695A9">
-            <wp:extent cx="3890010" cy="1931670"/>
-            <wp:effectExtent l="0" t="0" r="0" b="0"/>
-            <wp:docPr id="2051894845" name="Imagen 1"/>
+          <wp:inline distT="0" distB="0" distL="0" distR="0" wp14:anchorId="4A9B632F" wp14:editId="2C3035AC">
+            <wp:extent cx="3519459" cy="2092325"/>
+            <wp:effectExtent l="0" t="0" r="5080" b="3175"/>
+            <wp:docPr id="1114330175" name="Imagen 1"/>
             <wp:cNvGraphicFramePr>
               <a:graphicFrameLocks xmlns:a="http://schemas.openxmlformats.org/drawingml/2006/main" noChangeAspect="1"/>
             </wp:cNvGraphicFramePr>
@@ -546,11 +520,17 @@
               <a:graphicData uri="http://schemas.openxmlformats.org/drawingml/2006/picture">
                 <pic:pic xmlns:pic="http://schemas.openxmlformats.org/drawingml/2006/picture">
                   <pic:nvPicPr>
-                    <pic:cNvPr id="2051894845" name=""/>
+                    <pic:cNvPr id="1114330175" name="Imagen 1"/>
                     <pic:cNvPicPr/>
                   </pic:nvPicPr>
                   <pic:blipFill>
-                    <a:blip r:embed="rId15"/>
+                    <a:blip r:embed="rId15">
+                      <a:extLst>
+                        <a:ext uri="{28A0092B-C50C-407E-A947-70E740481C1C}">
+                          <a14:useLocalDpi xmlns:a14="http://schemas.microsoft.com/office/drawing/2010/main" val="0"/>
+                        </a:ext>
+                      </a:extLst>
+                    </a:blip>
                     <a:stretch>
                       <a:fillRect/>
                     </a:stretch>
@@ -558,7 +538,7 @@
                   <pic:spPr>
                     <a:xfrm>
                       <a:off x="0" y="0"/>
-                      <a:ext cx="3890010" cy="1931670"/>
+                      <a:ext cx="3519459" cy="2092325"/>
                     </a:xfrm>
                     <a:prstGeom prst="rect">
                       <a:avLst/>
@@ -575,24 +555,872 @@
     <w:p/>
     <w:p/>
     <w:p/>
-    <w:p/>
     <w:p>
       <w:pPr>
         <w:pStyle w:val="Ttulo2"/>
       </w:pPr>
       <w:r>
+        <w:lastRenderedPageBreak/>
+        <w:t>Consultar costo de producción de un producto</w:t>
+      </w:r>
+    </w:p>
+    <w:p>
+      <w:r>
+        <w:rPr>
+          <w:noProof/>
+        </w:rPr>
+        <w:drawing>
+          <wp:inline distT="0" distB="0" distL="0" distR="0" wp14:anchorId="5491D3C9" wp14:editId="4549324F">
+            <wp:extent cx="3600000" cy="2063844"/>
+            <wp:effectExtent l="0" t="0" r="635" b="0"/>
+            <wp:docPr id="1278925207" name="Imagen 1"/>
+            <wp:cNvGraphicFramePr>
+              <a:graphicFrameLocks xmlns:a="http://schemas.openxmlformats.org/drawingml/2006/main" noChangeAspect="1"/>
+            </wp:cNvGraphicFramePr>
+            <a:graphic xmlns:a="http://schemas.openxmlformats.org/drawingml/2006/main">
+              <a:graphicData uri="http://schemas.openxmlformats.org/drawingml/2006/picture">
+                <pic:pic xmlns:pic="http://schemas.openxmlformats.org/drawingml/2006/picture">
+                  <pic:nvPicPr>
+                    <pic:cNvPr id="1278925207" name="Imagen 1"/>
+                    <pic:cNvPicPr/>
+                  </pic:nvPicPr>
+                  <pic:blipFill>
+                    <a:blip r:embed="rId16">
+                      <a:extLst>
+                        <a:ext uri="{28A0092B-C50C-407E-A947-70E740481C1C}">
+                          <a14:useLocalDpi xmlns:a14="http://schemas.microsoft.com/office/drawing/2010/main" val="0"/>
+                        </a:ext>
+                      </a:extLst>
+                    </a:blip>
+                    <a:stretch>
+                      <a:fillRect/>
+                    </a:stretch>
+                  </pic:blipFill>
+                  <pic:spPr>
+                    <a:xfrm>
+                      <a:off x="0" y="0"/>
+                      <a:ext cx="3600000" cy="2063844"/>
+                    </a:xfrm>
+                    <a:prstGeom prst="rect">
+                      <a:avLst/>
+                    </a:prstGeom>
+                  </pic:spPr>
+                </pic:pic>
+              </a:graphicData>
+            </a:graphic>
+          </wp:inline>
+        </w:drawing>
+      </w:r>
+    </w:p>
+    <w:p>
+      <w:r>
+        <w:rPr>
+          <w:noProof/>
+        </w:rPr>
+        <w:drawing>
+          <wp:inline distT="0" distB="0" distL="0" distR="0" wp14:anchorId="658DB556" wp14:editId="7A7BB365">
+            <wp:extent cx="3600000" cy="2072546"/>
+            <wp:effectExtent l="0" t="0" r="635" b="4445"/>
+            <wp:docPr id="2051894845" name="Imagen 1"/>
+            <wp:cNvGraphicFramePr>
+              <a:graphicFrameLocks xmlns:a="http://schemas.openxmlformats.org/drawingml/2006/main" noChangeAspect="1"/>
+            </wp:cNvGraphicFramePr>
+            <a:graphic xmlns:a="http://schemas.openxmlformats.org/drawingml/2006/main">
+              <a:graphicData uri="http://schemas.openxmlformats.org/drawingml/2006/picture">
+                <pic:pic xmlns:pic="http://schemas.openxmlformats.org/drawingml/2006/picture">
+                  <pic:nvPicPr>
+                    <pic:cNvPr id="2051894845" name="Imagen 1"/>
+                    <pic:cNvPicPr/>
+                  </pic:nvPicPr>
+                  <pic:blipFill>
+                    <a:blip r:embed="rId17">
+                      <a:extLst>
+                        <a:ext uri="{28A0092B-C50C-407E-A947-70E740481C1C}">
+                          <a14:useLocalDpi xmlns:a14="http://schemas.microsoft.com/office/drawing/2010/main" val="0"/>
+                        </a:ext>
+                      </a:extLst>
+                    </a:blip>
+                    <a:stretch>
+                      <a:fillRect/>
+                    </a:stretch>
+                  </pic:blipFill>
+                  <pic:spPr>
+                    <a:xfrm>
+                      <a:off x="0" y="0"/>
+                      <a:ext cx="3600000" cy="2072546"/>
+                    </a:xfrm>
+                    <a:prstGeom prst="rect">
+                      <a:avLst/>
+                    </a:prstGeom>
+                  </pic:spPr>
+                </pic:pic>
+              </a:graphicData>
+            </a:graphic>
+          </wp:inline>
+        </w:drawing>
+      </w:r>
+    </w:p>
+    <w:p>
+      <w:pPr>
+        <w:pStyle w:val="Ttulo2"/>
+      </w:pPr>
+      <w:r>
         <w:t>Vender un producto</w:t>
       </w:r>
     </w:p>
+    <w:p>
+      <w:r>
+        <w:drawing>
+          <wp:inline distT="0" distB="0" distL="0" distR="0" wp14:anchorId="64774810" wp14:editId="18876FBB">
+            <wp:extent cx="3600000" cy="2325855"/>
+            <wp:effectExtent l="0" t="0" r="635" b="0"/>
+            <wp:docPr id="1051601730" name="Imagen 1"/>
+            <wp:cNvGraphicFramePr>
+              <a:graphicFrameLocks xmlns:a="http://schemas.openxmlformats.org/drawingml/2006/main" noChangeAspect="1"/>
+            </wp:cNvGraphicFramePr>
+            <a:graphic xmlns:a="http://schemas.openxmlformats.org/drawingml/2006/main">
+              <a:graphicData uri="http://schemas.openxmlformats.org/drawingml/2006/picture">
+                <pic:pic xmlns:pic="http://schemas.openxmlformats.org/drawingml/2006/picture">
+                  <pic:nvPicPr>
+                    <pic:cNvPr id="1051601730" name=""/>
+                    <pic:cNvPicPr/>
+                  </pic:nvPicPr>
+                  <pic:blipFill>
+                    <a:blip r:embed="rId18"/>
+                    <a:stretch>
+                      <a:fillRect/>
+                    </a:stretch>
+                  </pic:blipFill>
+                  <pic:spPr>
+                    <a:xfrm>
+                      <a:off x="0" y="0"/>
+                      <a:ext cx="3600000" cy="2325855"/>
+                    </a:xfrm>
+                    <a:prstGeom prst="rect">
+                      <a:avLst/>
+                    </a:prstGeom>
+                  </pic:spPr>
+                </pic:pic>
+              </a:graphicData>
+            </a:graphic>
+          </wp:inline>
+        </w:drawing>
+      </w:r>
+    </w:p>
+    <w:p>
+      <w:r>
+        <w:drawing>
+          <wp:inline distT="0" distB="0" distL="0" distR="0" wp14:anchorId="1F102A58" wp14:editId="75D6C49D">
+            <wp:extent cx="3600000" cy="1385627"/>
+            <wp:effectExtent l="0" t="0" r="635" b="5080"/>
+            <wp:docPr id="189625723" name="Imagen 1"/>
+            <wp:cNvGraphicFramePr>
+              <a:graphicFrameLocks xmlns:a="http://schemas.openxmlformats.org/drawingml/2006/main" noChangeAspect="1"/>
+            </wp:cNvGraphicFramePr>
+            <a:graphic xmlns:a="http://schemas.openxmlformats.org/drawingml/2006/main">
+              <a:graphicData uri="http://schemas.openxmlformats.org/drawingml/2006/picture">
+                <pic:pic xmlns:pic="http://schemas.openxmlformats.org/drawingml/2006/picture">
+                  <pic:nvPicPr>
+                    <pic:cNvPr id="189625723" name=""/>
+                    <pic:cNvPicPr/>
+                  </pic:nvPicPr>
+                  <pic:blipFill>
+                    <a:blip r:embed="rId19"/>
+                    <a:stretch>
+                      <a:fillRect/>
+                    </a:stretch>
+                  </pic:blipFill>
+                  <pic:spPr>
+                    <a:xfrm>
+                      <a:off x="0" y="0"/>
+                      <a:ext cx="3600000" cy="1385627"/>
+                    </a:xfrm>
+                    <a:prstGeom prst="rect">
+                      <a:avLst/>
+                    </a:prstGeom>
+                  </pic:spPr>
+                </pic:pic>
+              </a:graphicData>
+            </a:graphic>
+          </wp:inline>
+        </w:drawing>
+      </w:r>
+    </w:p>
+    <w:p>
+      <w:r>
+        <w:drawing>
+          <wp:inline distT="0" distB="0" distL="0" distR="0" wp14:anchorId="478BDAE0" wp14:editId="3E59F814">
+            <wp:extent cx="3600000" cy="2463103"/>
+            <wp:effectExtent l="0" t="0" r="635" b="0"/>
+            <wp:docPr id="1552453216" name="Imagen 1"/>
+            <wp:cNvGraphicFramePr>
+              <a:graphicFrameLocks xmlns:a="http://schemas.openxmlformats.org/drawingml/2006/main" noChangeAspect="1"/>
+            </wp:cNvGraphicFramePr>
+            <a:graphic xmlns:a="http://schemas.openxmlformats.org/drawingml/2006/main">
+              <a:graphicData uri="http://schemas.openxmlformats.org/drawingml/2006/picture">
+                <pic:pic xmlns:pic="http://schemas.openxmlformats.org/drawingml/2006/picture">
+                  <pic:nvPicPr>
+                    <pic:cNvPr id="1552453216" name=""/>
+                    <pic:cNvPicPr/>
+                  </pic:nvPicPr>
+                  <pic:blipFill>
+                    <a:blip r:embed="rId20"/>
+                    <a:stretch>
+                      <a:fillRect/>
+                    </a:stretch>
+                  </pic:blipFill>
+                  <pic:spPr>
+                    <a:xfrm>
+                      <a:off x="0" y="0"/>
+                      <a:ext cx="3600000" cy="2463103"/>
+                    </a:xfrm>
+                    <a:prstGeom prst="rect">
+                      <a:avLst/>
+                    </a:prstGeom>
+                  </pic:spPr>
+                </pic:pic>
+              </a:graphicData>
+            </a:graphic>
+          </wp:inline>
+        </w:drawing>
+      </w:r>
+    </w:p>
+    <w:p>
+      <w:pPr>
+        <w:pStyle w:val="Ttulo2"/>
+      </w:pPr>
+      <w:r>
+        <w:lastRenderedPageBreak/>
+        <w:t>Consultar Todos los Ingredientes</w:t>
+      </w:r>
+    </w:p>
+    <w:p>
+      <w:r>
+        <w:drawing>
+          <wp:inline distT="0" distB="0" distL="0" distR="0" wp14:anchorId="2759E565" wp14:editId="6269EC1F">
+            <wp:extent cx="3600000" cy="6353979"/>
+            <wp:effectExtent l="0" t="0" r="635" b="8890"/>
+            <wp:docPr id="501560012" name="Imagen 1"/>
+            <wp:cNvGraphicFramePr>
+              <a:graphicFrameLocks xmlns:a="http://schemas.openxmlformats.org/drawingml/2006/main" noChangeAspect="1"/>
+            </wp:cNvGraphicFramePr>
+            <a:graphic xmlns:a="http://schemas.openxmlformats.org/drawingml/2006/main">
+              <a:graphicData uri="http://schemas.openxmlformats.org/drawingml/2006/picture">
+                <pic:pic xmlns:pic="http://schemas.openxmlformats.org/drawingml/2006/picture">
+                  <pic:nvPicPr>
+                    <pic:cNvPr id="501560012" name=""/>
+                    <pic:cNvPicPr/>
+                  </pic:nvPicPr>
+                  <pic:blipFill>
+                    <a:blip r:embed="rId21"/>
+                    <a:stretch>
+                      <a:fillRect/>
+                    </a:stretch>
+                  </pic:blipFill>
+                  <pic:spPr>
+                    <a:xfrm>
+                      <a:off x="0" y="0"/>
+                      <a:ext cx="3600000" cy="6353979"/>
+                    </a:xfrm>
+                    <a:prstGeom prst="rect">
+                      <a:avLst/>
+                    </a:prstGeom>
+                  </pic:spPr>
+                </pic:pic>
+              </a:graphicData>
+            </a:graphic>
+          </wp:inline>
+        </w:drawing>
+      </w:r>
+    </w:p>
+    <w:p>
+      <w:r>
+        <w:drawing>
+          <wp:inline distT="0" distB="0" distL="0" distR="0" wp14:anchorId="72DDE444" wp14:editId="03BE31BA">
+            <wp:extent cx="3600000" cy="6201946"/>
+            <wp:effectExtent l="0" t="0" r="635" b="8890"/>
+            <wp:docPr id="324871077" name="Imagen 1"/>
+            <wp:cNvGraphicFramePr>
+              <a:graphicFrameLocks xmlns:a="http://schemas.openxmlformats.org/drawingml/2006/main" noChangeAspect="1"/>
+            </wp:cNvGraphicFramePr>
+            <a:graphic xmlns:a="http://schemas.openxmlformats.org/drawingml/2006/main">
+              <a:graphicData uri="http://schemas.openxmlformats.org/drawingml/2006/picture">
+                <pic:pic xmlns:pic="http://schemas.openxmlformats.org/drawingml/2006/picture">
+                  <pic:nvPicPr>
+                    <pic:cNvPr id="324871077" name=""/>
+                    <pic:cNvPicPr/>
+                  </pic:nvPicPr>
+                  <pic:blipFill>
+                    <a:blip r:embed="rId22"/>
+                    <a:stretch>
+                      <a:fillRect/>
+                    </a:stretch>
+                  </pic:blipFill>
+                  <pic:spPr>
+                    <a:xfrm>
+                      <a:off x="0" y="0"/>
+                      <a:ext cx="3600000" cy="6201946"/>
+                    </a:xfrm>
+                    <a:prstGeom prst="rect">
+                      <a:avLst/>
+                    </a:prstGeom>
+                  </pic:spPr>
+                </pic:pic>
+              </a:graphicData>
+            </a:graphic>
+          </wp:inline>
+        </w:drawing>
+      </w:r>
+    </w:p>
+    <w:p>
+      <w:r>
+        <w:br w:type="page"/>
+      </w:r>
+    </w:p>
+    <w:p>
+      <w:pPr>
+        <w:pStyle w:val="Ttulo2"/>
+      </w:pPr>
+      <w:r>
+        <w:lastRenderedPageBreak/>
+        <w:t>Consultar Ingrediente por ID</w:t>
+      </w:r>
+    </w:p>
+    <w:p>
+      <w:r>
+        <w:drawing>
+          <wp:inline distT="0" distB="0" distL="0" distR="0" wp14:anchorId="0DE14A23" wp14:editId="303A67E3">
+            <wp:extent cx="3600000" cy="2727079"/>
+            <wp:effectExtent l="0" t="0" r="635" b="0"/>
+            <wp:docPr id="319645640" name="Imagen 1"/>
+            <wp:cNvGraphicFramePr>
+              <a:graphicFrameLocks xmlns:a="http://schemas.openxmlformats.org/drawingml/2006/main" noChangeAspect="1"/>
+            </wp:cNvGraphicFramePr>
+            <a:graphic xmlns:a="http://schemas.openxmlformats.org/drawingml/2006/main">
+              <a:graphicData uri="http://schemas.openxmlformats.org/drawingml/2006/picture">
+                <pic:pic xmlns:pic="http://schemas.openxmlformats.org/drawingml/2006/picture">
+                  <pic:nvPicPr>
+                    <pic:cNvPr id="319645640" name="Imagen 1"/>
+                    <pic:cNvPicPr/>
+                  </pic:nvPicPr>
+                  <pic:blipFill>
+                    <a:blip r:embed="rId23">
+                      <a:extLst>
+                        <a:ext uri="{28A0092B-C50C-407E-A947-70E740481C1C}">
+                          <a14:useLocalDpi xmlns:a14="http://schemas.microsoft.com/office/drawing/2010/main" val="0"/>
+                        </a:ext>
+                      </a:extLst>
+                    </a:blip>
+                    <a:stretch>
+                      <a:fillRect/>
+                    </a:stretch>
+                  </pic:blipFill>
+                  <pic:spPr>
+                    <a:xfrm>
+                      <a:off x="0" y="0"/>
+                      <a:ext cx="3600000" cy="2727079"/>
+                    </a:xfrm>
+                    <a:prstGeom prst="rect">
+                      <a:avLst/>
+                    </a:prstGeom>
+                  </pic:spPr>
+                </pic:pic>
+              </a:graphicData>
+            </a:graphic>
+          </wp:inline>
+        </w:drawing>
+      </w:r>
+    </w:p>
+    <w:p>
+      <w:r>
+        <w:drawing>
+          <wp:inline distT="0" distB="0" distL="0" distR="0" wp14:anchorId="55C311EC" wp14:editId="699EBD6B">
+            <wp:extent cx="3600000" cy="2747064"/>
+            <wp:effectExtent l="0" t="0" r="635" b="0"/>
+            <wp:docPr id="1158887789" name="Imagen 1"/>
+            <wp:cNvGraphicFramePr>
+              <a:graphicFrameLocks xmlns:a="http://schemas.openxmlformats.org/drawingml/2006/main" noChangeAspect="1"/>
+            </wp:cNvGraphicFramePr>
+            <a:graphic xmlns:a="http://schemas.openxmlformats.org/drawingml/2006/main">
+              <a:graphicData uri="http://schemas.openxmlformats.org/drawingml/2006/picture">
+                <pic:pic xmlns:pic="http://schemas.openxmlformats.org/drawingml/2006/picture">
+                  <pic:nvPicPr>
+                    <pic:cNvPr id="1158887789" name=""/>
+                    <pic:cNvPicPr/>
+                  </pic:nvPicPr>
+                  <pic:blipFill>
+                    <a:blip r:embed="rId24"/>
+                    <a:stretch>
+                      <a:fillRect/>
+                    </a:stretch>
+                  </pic:blipFill>
+                  <pic:spPr>
+                    <a:xfrm>
+                      <a:off x="0" y="0"/>
+                      <a:ext cx="3600000" cy="2747064"/>
+                    </a:xfrm>
+                    <a:prstGeom prst="rect">
+                      <a:avLst/>
+                    </a:prstGeom>
+                  </pic:spPr>
+                </pic:pic>
+              </a:graphicData>
+            </a:graphic>
+          </wp:inline>
+        </w:drawing>
+      </w:r>
+    </w:p>
     <w:p/>
+    <w:p/>
+    <w:p/>
+    <w:p>
+      <w:pPr>
+        <w:pStyle w:val="Ttulo2"/>
+      </w:pPr>
+      <w:r>
+        <w:t>Consultar Ingrediente por Nombre</w:t>
+      </w:r>
+    </w:p>
+    <w:p>
+      <w:r>
+        <w:drawing>
+          <wp:inline distT="0" distB="0" distL="0" distR="0" wp14:anchorId="54105869" wp14:editId="4202F1A9">
+            <wp:extent cx="3600000" cy="2542510"/>
+            <wp:effectExtent l="0" t="0" r="635" b="0"/>
+            <wp:docPr id="1570626658" name="Imagen 1"/>
+            <wp:cNvGraphicFramePr>
+              <a:graphicFrameLocks xmlns:a="http://schemas.openxmlformats.org/drawingml/2006/main" noChangeAspect="1"/>
+            </wp:cNvGraphicFramePr>
+            <a:graphic xmlns:a="http://schemas.openxmlformats.org/drawingml/2006/main">
+              <a:graphicData uri="http://schemas.openxmlformats.org/drawingml/2006/picture">
+                <pic:pic xmlns:pic="http://schemas.openxmlformats.org/drawingml/2006/picture">
+                  <pic:nvPicPr>
+                    <pic:cNvPr id="1570626658" name=""/>
+                    <pic:cNvPicPr/>
+                  </pic:nvPicPr>
+                  <pic:blipFill>
+                    <a:blip r:embed="rId25"/>
+                    <a:stretch>
+                      <a:fillRect/>
+                    </a:stretch>
+                  </pic:blipFill>
+                  <pic:spPr>
+                    <a:xfrm>
+                      <a:off x="0" y="0"/>
+                      <a:ext cx="3600000" cy="2542510"/>
+                    </a:xfrm>
+                    <a:prstGeom prst="rect">
+                      <a:avLst/>
+                    </a:prstGeom>
+                  </pic:spPr>
+                </pic:pic>
+              </a:graphicData>
+            </a:graphic>
+          </wp:inline>
+        </w:drawing>
+      </w:r>
+    </w:p>
+    <w:p>
+      <w:r>
+        <w:drawing>
+          <wp:inline distT="0" distB="0" distL="0" distR="0" wp14:anchorId="711E680B" wp14:editId="15D9E867">
+            <wp:extent cx="3600000" cy="2465206"/>
+            <wp:effectExtent l="0" t="0" r="635" b="0"/>
+            <wp:docPr id="1293981702" name="Imagen 1"/>
+            <wp:cNvGraphicFramePr>
+              <a:graphicFrameLocks xmlns:a="http://schemas.openxmlformats.org/drawingml/2006/main" noChangeAspect="1"/>
+            </wp:cNvGraphicFramePr>
+            <a:graphic xmlns:a="http://schemas.openxmlformats.org/drawingml/2006/main">
+              <a:graphicData uri="http://schemas.openxmlformats.org/drawingml/2006/picture">
+                <pic:pic xmlns:pic="http://schemas.openxmlformats.org/drawingml/2006/picture">
+                  <pic:nvPicPr>
+                    <pic:cNvPr id="1293981702" name=""/>
+                    <pic:cNvPicPr/>
+                  </pic:nvPicPr>
+                  <pic:blipFill>
+                    <a:blip r:embed="rId26"/>
+                    <a:stretch>
+                      <a:fillRect/>
+                    </a:stretch>
+                  </pic:blipFill>
+                  <pic:spPr>
+                    <a:xfrm>
+                      <a:off x="0" y="0"/>
+                      <a:ext cx="3600000" cy="2465206"/>
+                    </a:xfrm>
+                    <a:prstGeom prst="rect">
+                      <a:avLst/>
+                    </a:prstGeom>
+                  </pic:spPr>
+                </pic:pic>
+              </a:graphicData>
+            </a:graphic>
+          </wp:inline>
+        </w:drawing>
+      </w:r>
+    </w:p>
+    <w:p>
+      <w:r>
+        <w:br w:type="page"/>
+      </w:r>
+    </w:p>
+    <w:p>
+      <w:pPr>
+        <w:pStyle w:val="Ttulo2"/>
+      </w:pPr>
+      <w:r>
+        <w:lastRenderedPageBreak/>
+        <w:t>Consultar Ingrediente Sano por ID</w:t>
+      </w:r>
+    </w:p>
+    <w:p>
+      <w:r>
+        <w:drawing>
+          <wp:inline distT="0" distB="0" distL="0" distR="0" wp14:anchorId="3942C664" wp14:editId="110D4019">
+            <wp:extent cx="3600000" cy="2359322"/>
+            <wp:effectExtent l="0" t="0" r="635" b="3175"/>
+            <wp:docPr id="697330477" name="Imagen 1"/>
+            <wp:cNvGraphicFramePr>
+              <a:graphicFrameLocks xmlns:a="http://schemas.openxmlformats.org/drawingml/2006/main" noChangeAspect="1"/>
+            </wp:cNvGraphicFramePr>
+            <a:graphic xmlns:a="http://schemas.openxmlformats.org/drawingml/2006/main">
+              <a:graphicData uri="http://schemas.openxmlformats.org/drawingml/2006/picture">
+                <pic:pic xmlns:pic="http://schemas.openxmlformats.org/drawingml/2006/picture">
+                  <pic:nvPicPr>
+                    <pic:cNvPr id="697330477" name="Imagen 1"/>
+                    <pic:cNvPicPr/>
+                  </pic:nvPicPr>
+                  <pic:blipFill>
+                    <a:blip r:embed="rId27">
+                      <a:extLst>
+                        <a:ext uri="{28A0092B-C50C-407E-A947-70E740481C1C}">
+                          <a14:useLocalDpi xmlns:a14="http://schemas.microsoft.com/office/drawing/2010/main" val="0"/>
+                        </a:ext>
+                      </a:extLst>
+                    </a:blip>
+                    <a:stretch>
+                      <a:fillRect/>
+                    </a:stretch>
+                  </pic:blipFill>
+                  <pic:spPr>
+                    <a:xfrm>
+                      <a:off x="0" y="0"/>
+                      <a:ext cx="3600000" cy="2359322"/>
+                    </a:xfrm>
+                    <a:prstGeom prst="rect">
+                      <a:avLst/>
+                    </a:prstGeom>
+                  </pic:spPr>
+                </pic:pic>
+              </a:graphicData>
+            </a:graphic>
+          </wp:inline>
+        </w:drawing>
+      </w:r>
+    </w:p>
+    <w:p>
+      <w:r>
+        <w:drawing>
+          <wp:inline distT="0" distB="0" distL="0" distR="0" wp14:anchorId="1718E180" wp14:editId="29F27954">
+            <wp:extent cx="3600000" cy="2312182"/>
+            <wp:effectExtent l="0" t="0" r="635" b="0"/>
+            <wp:docPr id="1490834344" name="Imagen 1"/>
+            <wp:cNvGraphicFramePr>
+              <a:graphicFrameLocks xmlns:a="http://schemas.openxmlformats.org/drawingml/2006/main" noChangeAspect="1"/>
+            </wp:cNvGraphicFramePr>
+            <a:graphic xmlns:a="http://schemas.openxmlformats.org/drawingml/2006/main">
+              <a:graphicData uri="http://schemas.openxmlformats.org/drawingml/2006/picture">
+                <pic:pic xmlns:pic="http://schemas.openxmlformats.org/drawingml/2006/picture">
+                  <pic:nvPicPr>
+                    <pic:cNvPr id="1490834344" name=""/>
+                    <pic:cNvPicPr/>
+                  </pic:nvPicPr>
+                  <pic:blipFill>
+                    <a:blip r:embed="rId28"/>
+                    <a:stretch>
+                      <a:fillRect/>
+                    </a:stretch>
+                  </pic:blipFill>
+                  <pic:spPr>
+                    <a:xfrm>
+                      <a:off x="0" y="0"/>
+                      <a:ext cx="3600000" cy="2312182"/>
+                    </a:xfrm>
+                    <a:prstGeom prst="rect">
+                      <a:avLst/>
+                    </a:prstGeom>
+                  </pic:spPr>
+                </pic:pic>
+              </a:graphicData>
+            </a:graphic>
+          </wp:inline>
+        </w:drawing>
+      </w:r>
+    </w:p>
+    <w:p/>
+    <w:p/>
+    <w:p/>
+    <w:p/>
+    <w:p/>
+    <w:p/>
+    <w:p>
+      <w:pPr>
+        <w:pStyle w:val="Ttulo2"/>
+      </w:pPr>
+      <w:r>
+        <w:t>Reabastecer Producto por ID</w:t>
+      </w:r>
+    </w:p>
+    <w:p>
+      <w:r>
+        <w:drawing>
+          <wp:inline distT="0" distB="0" distL="0" distR="0" wp14:anchorId="77259837" wp14:editId="085AA8DA">
+            <wp:extent cx="3060000" cy="3214627"/>
+            <wp:effectExtent l="0" t="0" r="7620" b="5080"/>
+            <wp:docPr id="1856450297" name="Imagen 1"/>
+            <wp:cNvGraphicFramePr>
+              <a:graphicFrameLocks xmlns:a="http://schemas.openxmlformats.org/drawingml/2006/main" noChangeAspect="1"/>
+            </wp:cNvGraphicFramePr>
+            <a:graphic xmlns:a="http://schemas.openxmlformats.org/drawingml/2006/main">
+              <a:graphicData uri="http://schemas.openxmlformats.org/drawingml/2006/picture">
+                <pic:pic xmlns:pic="http://schemas.openxmlformats.org/drawingml/2006/picture">
+                  <pic:nvPicPr>
+                    <pic:cNvPr id="1856450297" name="Imagen 1"/>
+                    <pic:cNvPicPr/>
+                  </pic:nvPicPr>
+                  <pic:blipFill>
+                    <a:blip r:embed="rId29" cstate="print">
+                      <a:extLst>
+                        <a:ext uri="{28A0092B-C50C-407E-A947-70E740481C1C}">
+                          <a14:useLocalDpi xmlns:a14="http://schemas.microsoft.com/office/drawing/2010/main" val="0"/>
+                        </a:ext>
+                      </a:extLst>
+                    </a:blip>
+                    <a:stretch>
+                      <a:fillRect/>
+                    </a:stretch>
+                  </pic:blipFill>
+                  <pic:spPr>
+                    <a:xfrm>
+                      <a:off x="0" y="0"/>
+                      <a:ext cx="3060000" cy="3214627"/>
+                    </a:xfrm>
+                    <a:prstGeom prst="rect">
+                      <a:avLst/>
+                    </a:prstGeom>
+                  </pic:spPr>
+                </pic:pic>
+              </a:graphicData>
+            </a:graphic>
+          </wp:inline>
+        </w:drawing>
+      </w:r>
+    </w:p>
+    <w:p>
+      <w:r>
+        <w:drawing>
+          <wp:inline distT="0" distB="0" distL="0" distR="0" wp14:anchorId="4FA3FA67" wp14:editId="4075F592">
+            <wp:extent cx="3060000" cy="3176457"/>
+            <wp:effectExtent l="0" t="0" r="7620" b="5080"/>
+            <wp:docPr id="1515020387" name="Imagen 1"/>
+            <wp:cNvGraphicFramePr>
+              <a:graphicFrameLocks xmlns:a="http://schemas.openxmlformats.org/drawingml/2006/main" noChangeAspect="1"/>
+            </wp:cNvGraphicFramePr>
+            <a:graphic xmlns:a="http://schemas.openxmlformats.org/drawingml/2006/main">
+              <a:graphicData uri="http://schemas.openxmlformats.org/drawingml/2006/picture">
+                <pic:pic xmlns:pic="http://schemas.openxmlformats.org/drawingml/2006/picture">
+                  <pic:nvPicPr>
+                    <pic:cNvPr id="1515020387" name="Imagen 1"/>
+                    <pic:cNvPicPr/>
+                  </pic:nvPicPr>
+                  <pic:blipFill>
+                    <a:blip r:embed="rId30" cstate="print">
+                      <a:extLst>
+                        <a:ext uri="{28A0092B-C50C-407E-A947-70E740481C1C}">
+                          <a14:useLocalDpi xmlns:a14="http://schemas.microsoft.com/office/drawing/2010/main" val="0"/>
+                        </a:ext>
+                      </a:extLst>
+                    </a:blip>
+                    <a:stretch>
+                      <a:fillRect/>
+                    </a:stretch>
+                  </pic:blipFill>
+                  <pic:spPr>
+                    <a:xfrm>
+                      <a:off x="0" y="0"/>
+                      <a:ext cx="3060000" cy="3176457"/>
+                    </a:xfrm>
+                    <a:prstGeom prst="rect">
+                      <a:avLst/>
+                    </a:prstGeom>
+                  </pic:spPr>
+                </pic:pic>
+              </a:graphicData>
+            </a:graphic>
+          </wp:inline>
+        </w:drawing>
+      </w:r>
+    </w:p>
+    <w:p>
+      <w:pPr>
+        <w:pStyle w:val="Ttulo2"/>
+      </w:pPr>
+      <w:r>
+        <w:lastRenderedPageBreak/>
+        <w:t>Renovar</w:t>
+      </w:r>
+      <w:r>
+        <w:t xml:space="preserve"> </w:t>
+      </w:r>
+      <w:r>
+        <w:t xml:space="preserve">Inventario de </w:t>
+      </w:r>
+      <w:r>
+        <w:t>Producto por ID</w:t>
+      </w:r>
+    </w:p>
+    <w:p>
+      <w:r>
+        <w:drawing>
+          <wp:inline distT="0" distB="0" distL="0" distR="0" wp14:anchorId="7933F96E" wp14:editId="5E983D5B">
+            <wp:extent cx="3240000" cy="3130036"/>
+            <wp:effectExtent l="0" t="0" r="0" b="0"/>
+            <wp:docPr id="511349541" name="Imagen 1"/>
+            <wp:cNvGraphicFramePr>
+              <a:graphicFrameLocks xmlns:a="http://schemas.openxmlformats.org/drawingml/2006/main" noChangeAspect="1"/>
+            </wp:cNvGraphicFramePr>
+            <a:graphic xmlns:a="http://schemas.openxmlformats.org/drawingml/2006/main">
+              <a:graphicData uri="http://schemas.openxmlformats.org/drawingml/2006/picture">
+                <pic:pic xmlns:pic="http://schemas.openxmlformats.org/drawingml/2006/picture">
+                  <pic:nvPicPr>
+                    <pic:cNvPr id="511349541" name="Imagen 1"/>
+                    <pic:cNvPicPr/>
+                  </pic:nvPicPr>
+                  <pic:blipFill>
+                    <a:blip r:embed="rId31" cstate="print">
+                      <a:extLst>
+                        <a:ext uri="{28A0092B-C50C-407E-A947-70E740481C1C}">
+                          <a14:useLocalDpi xmlns:a14="http://schemas.microsoft.com/office/drawing/2010/main" val="0"/>
+                        </a:ext>
+                      </a:extLst>
+                    </a:blip>
+                    <a:stretch>
+                      <a:fillRect/>
+                    </a:stretch>
+                  </pic:blipFill>
+                  <pic:spPr>
+                    <a:xfrm>
+                      <a:off x="0" y="0"/>
+                      <a:ext cx="3240000" cy="3130036"/>
+                    </a:xfrm>
+                    <a:prstGeom prst="rect">
+                      <a:avLst/>
+                    </a:prstGeom>
+                  </pic:spPr>
+                </pic:pic>
+              </a:graphicData>
+            </a:graphic>
+          </wp:inline>
+        </w:drawing>
+      </w:r>
+    </w:p>
+    <w:p>
+      <w:r>
+        <w:drawing>
+          <wp:inline distT="0" distB="0" distL="0" distR="0" wp14:anchorId="3027BA72" wp14:editId="7B947C00">
+            <wp:extent cx="3240000" cy="3058264"/>
+            <wp:effectExtent l="0" t="0" r="0" b="8890"/>
+            <wp:docPr id="1100453475" name="Imagen 1"/>
+            <wp:cNvGraphicFramePr>
+              <a:graphicFrameLocks xmlns:a="http://schemas.openxmlformats.org/drawingml/2006/main" noChangeAspect="1"/>
+            </wp:cNvGraphicFramePr>
+            <a:graphic xmlns:a="http://schemas.openxmlformats.org/drawingml/2006/main">
+              <a:graphicData uri="http://schemas.openxmlformats.org/drawingml/2006/picture">
+                <pic:pic xmlns:pic="http://schemas.openxmlformats.org/drawingml/2006/picture">
+                  <pic:nvPicPr>
+                    <pic:cNvPr id="1100453475" name=""/>
+                    <pic:cNvPicPr/>
+                  </pic:nvPicPr>
+                  <pic:blipFill>
+                    <a:blip r:embed="rId32"/>
+                    <a:stretch>
+                      <a:fillRect/>
+                    </a:stretch>
+                  </pic:blipFill>
+                  <pic:spPr>
+                    <a:xfrm>
+                      <a:off x="0" y="0"/>
+                      <a:ext cx="3240000" cy="3058264"/>
+                    </a:xfrm>
+                    <a:prstGeom prst="rect">
+                      <a:avLst/>
+                    </a:prstGeom>
+                  </pic:spPr>
+                </pic:pic>
+              </a:graphicData>
+            </a:graphic>
+          </wp:inline>
+        </w:drawing>
+      </w:r>
+    </w:p>
     <w:sectPr>
       <w:pgSz w:w="15840" w:h="12240" w:orient="landscape"/>
-      <w:pgMar w:top="1440" w:right="1440" w:bottom="1440" w:left="1440" w:header="708" w:footer="708" w:gutter="0"/>
+      <w:pgMar w:top="720" w:right="720" w:bottom="720" w:left="720" w:header="708" w:footer="708" w:gutter="0"/>
       <w:cols w:num="2" w:space="708"/>
       <w:docGrid w:linePitch="360"/>
     </w:sectPr>
   </w:body>
 </w:document>
+</file>
+
+<file path=word/endnotes.xml><?xml version="1.0" encoding="utf-8"?>
+<w:endnotes xmlns:wpc="http://schemas.microsoft.com/office/word/2010/wordprocessingCanvas" xmlns:cx="http://schemas.microsoft.com/office/drawing/2014/chartex" xmlns:cx1="http://schemas.microsoft.com/office/drawing/2015/9/8/chartex" xmlns:cx2="http://schemas.microsoft.com/office/drawing/2015/10/21/chartex" xmlns:cx3="http://schemas.microsoft.com/office/drawing/2016/5/9/chartex" xmlns:cx4="http://schemas.microsoft.com/office/drawing/2016/5/10/chartex" xmlns:cx5="http://schemas.microsoft.com/office/drawing/2016/5/11/chartex" xmlns:cx6="http://schemas.microsoft.com/office/drawing/2016/5/12/chartex" xmlns:cx7="http://schemas.microsoft.com/office/drawing/2016/5/13/chartex" xmlns:cx8="http://schemas.microsoft.com/office/drawing/2016/5/14/chartex" xmlns:mc="http://schemas.openxmlformats.org/markup-compatibility/2006" xmlns:aink="http://schemas.microsoft.com/office/drawing/2016/ink" xmlns:am3d="http://schemas.microsoft.com/office/drawing/2017/model3d" xmlns:o="urn:schemas-microsoft-com:office:office" xmlns:oel="http://schemas.microsoft.com/office/2019/extlst" xmlns:r="http://schemas.openxmlformats.org/officeDocument/2006/relationships" xmlns:m="http://schemas.openxmlformats.org/officeDocument/2006/math" xmlns:v="urn:schemas-microsoft-com:vml" xmlns:wp14="http://schemas.microsoft.com/office/word/2010/wordprocessingDrawing" xmlns:wp="http://schemas.openxmlformats.org/drawingml/2006/wordprocessingDrawing" xmlns:w10="urn:schemas-microsoft-com:office:word" xmlns:w="http://schemas.openxmlformats.org/wordprocessingml/2006/main" xmlns:w14="http://schemas.microsoft.com/office/word/2010/wordml" xmlns:w15="http://schemas.microsoft.com/office/word/2012/wordml" xmlns:w16cex="http://schemas.microsoft.com/office/word/2018/wordml/cex" xmlns:w16cid="http://schemas.microsoft.com/office/word/2016/wordml/cid" xmlns:w16="http://schemas.microsoft.com/office/word/2018/wordml" xmlns:w16du="http://schemas.microsoft.com/office/word/2023/wordml/word16du" xmlns:w16sdtdh="http://schemas.microsoft.com/office/word/2020/wordml/sdtdatahash" xmlns:w16se="http://schemas.microsoft.com/office/word/2015/wordml/symex" xmlns:wpg="http://schemas.microsoft.com/office/word/2010/wordprocessingGroup" xmlns:wpi="http://schemas.microsoft.com/office/word/2010/wordprocessingInk" xmlns:wne="http://schemas.microsoft.com/office/word/2006/wordml" xmlns:wps="http://schemas.microsoft.com/office/word/2010/wordprocessingShape" mc:Ignorable="w14 w15 w16se w16cid w16 w16cex w16sdtdh w16du wp14">
+  <w:endnote w:type="separator" w:id="-1">
+    <w:p>
+      <w:pPr>
+        <w:spacing w:after="0" w:line="240" w:lineRule="auto"/>
+      </w:pPr>
+      <w:r>
+        <w:separator/>
+      </w:r>
+    </w:p>
+  </w:endnote>
+  <w:endnote w:type="continuationSeparator" w:id="0">
+    <w:p>
+      <w:pPr>
+        <w:spacing w:after="0" w:line="240" w:lineRule="auto"/>
+      </w:pPr>
+      <w:r>
+        <w:continuationSeparator/>
+      </w:r>
+    </w:p>
+  </w:endnote>
+</w:endnotes>
+</file>
+
+<file path=word/footnotes.xml><?xml version="1.0" encoding="utf-8"?>
+<w:footnotes xmlns:wpc="http://schemas.microsoft.com/office/word/2010/wordprocessingCanvas" xmlns:cx="http://schemas.microsoft.com/office/drawing/2014/chartex" xmlns:cx1="http://schemas.microsoft.com/office/drawing/2015/9/8/chartex" xmlns:cx2="http://schemas.microsoft.com/office/drawing/2015/10/21/chartex" xmlns:cx3="http://schemas.microsoft.com/office/drawing/2016/5/9/chartex" xmlns:cx4="http://schemas.microsoft.com/office/drawing/2016/5/10/chartex" xmlns:cx5="http://schemas.microsoft.com/office/drawing/2016/5/11/chartex" xmlns:cx6="http://schemas.microsoft.com/office/drawing/2016/5/12/chartex" xmlns:cx7="http://schemas.microsoft.com/office/drawing/2016/5/13/chartex" xmlns:cx8="http://schemas.microsoft.com/office/drawing/2016/5/14/chartex" xmlns:mc="http://schemas.openxmlformats.org/markup-compatibility/2006" xmlns:aink="http://schemas.microsoft.com/office/drawing/2016/ink" xmlns:am3d="http://schemas.microsoft.com/office/drawing/2017/model3d" xmlns:o="urn:schemas-microsoft-com:office:office" xmlns:oel="http://schemas.microsoft.com/office/2019/extlst" xmlns:r="http://schemas.openxmlformats.org/officeDocument/2006/relationships" xmlns:m="http://schemas.openxmlformats.org/officeDocument/2006/math" xmlns:v="urn:schemas-microsoft-com:vml" xmlns:wp14="http://schemas.microsoft.com/office/word/2010/wordprocessingDrawing" xmlns:wp="http://schemas.openxmlformats.org/drawingml/2006/wordprocessingDrawing" xmlns:w10="urn:schemas-microsoft-com:office:word" xmlns:w="http://schemas.openxmlformats.org/wordprocessingml/2006/main" xmlns:w14="http://schemas.microsoft.com/office/word/2010/wordml" xmlns:w15="http://schemas.microsoft.com/office/word/2012/wordml" xmlns:w16cex="http://schemas.microsoft.com/office/word/2018/wordml/cex" xmlns:w16cid="http://schemas.microsoft.com/office/word/2016/wordml/cid" xmlns:w16="http://schemas.microsoft.com/office/word/2018/wordml" xmlns:w16du="http://schemas.microsoft.com/office/word/2023/wordml/word16du" xmlns:w16sdtdh="http://schemas.microsoft.com/office/word/2020/wordml/sdtdatahash" xmlns:w16se="http://schemas.microsoft.com/office/word/2015/wordml/symex" xmlns:wpg="http://schemas.microsoft.com/office/word/2010/wordprocessingGroup" xmlns:wpi="http://schemas.microsoft.com/office/word/2010/wordprocessingInk" xmlns:wne="http://schemas.microsoft.com/office/word/2006/wordml" xmlns:wps="http://schemas.microsoft.com/office/word/2010/wordprocessingShape" mc:Ignorable="w14 w15 w16se w16cid w16 w16cex w16sdtdh w16du wp14">
+  <w:footnote w:type="separator" w:id="-1">
+    <w:p>
+      <w:pPr>
+        <w:spacing w:after="0" w:line="240" w:lineRule="auto"/>
+      </w:pPr>
+      <w:r>
+        <w:separator/>
+      </w:r>
+    </w:p>
+  </w:footnote>
+  <w:footnote w:type="continuationSeparator" w:id="0">
+    <w:p>
+      <w:pPr>
+        <w:spacing w:after="0" w:line="240" w:lineRule="auto"/>
+      </w:pPr>
+      <w:r>
+        <w:continuationSeparator/>
+      </w:r>
+    </w:p>
+  </w:footnote>
+</w:footnotes>
 </file>
 
 <file path=word/styles.xml><?xml version="1.0" encoding="utf-8"?>
@@ -1510,6 +2338,50 @@
       <w:spacing w:val="5"/>
     </w:rPr>
   </w:style>
+  <w:style w:type="paragraph" w:styleId="Encabezado">
+    <w:name w:val="header"/>
+    <w:basedOn w:val="Normal"/>
+    <w:link w:val="EncabezadoCar"/>
+    <w:uiPriority w:val="99"/>
+    <w:unhideWhenUsed/>
+    <w:rsid w:val="00EB42CA"/>
+    <w:pPr>
+      <w:tabs>
+        <w:tab w:val="center" w:pos="4680"/>
+        <w:tab w:val="right" w:pos="9360"/>
+      </w:tabs>
+      <w:spacing w:after="0" w:line="240" w:lineRule="auto"/>
+    </w:pPr>
+  </w:style>
+  <w:style w:type="character" w:customStyle="1" w:styleId="EncabezadoCar">
+    <w:name w:val="Encabezado Car"/>
+    <w:basedOn w:val="Fuentedeprrafopredeter"/>
+    <w:link w:val="Encabezado"/>
+    <w:uiPriority w:val="99"/>
+    <w:rsid w:val="00EB42CA"/>
+  </w:style>
+  <w:style w:type="paragraph" w:styleId="Piedepgina">
+    <w:name w:val="footer"/>
+    <w:basedOn w:val="Normal"/>
+    <w:link w:val="PiedepginaCar"/>
+    <w:uiPriority w:val="99"/>
+    <w:unhideWhenUsed/>
+    <w:rsid w:val="00EB42CA"/>
+    <w:pPr>
+      <w:tabs>
+        <w:tab w:val="center" w:pos="4680"/>
+        <w:tab w:val="right" w:pos="9360"/>
+      </w:tabs>
+      <w:spacing w:after="0" w:line="240" w:lineRule="auto"/>
+    </w:pPr>
+  </w:style>
+  <w:style w:type="character" w:customStyle="1" w:styleId="PiedepginaCar">
+    <w:name w:val="Pie de página Car"/>
+    <w:basedOn w:val="Fuentedeprrafopredeter"/>
+    <w:link w:val="Piedepgina"/>
+    <w:uiPriority w:val="99"/>
+    <w:rsid w:val="00EB42CA"/>
+  </w:style>
 </w:styles>
 </file>
 

</xml_diff>